<commit_message>
Documento do Projetos Final
Documento do Projetos Final
</commit_message>
<xml_diff>
--- a/documento/ArtigoEscalonadorInteligente.docx
+++ b/documento/ArtigoEscalonadorInteligente.docx
@@ -75,8 +75,6 @@
           <w:szCs w:val="20"/>
         </w:rPr>
       </w:pPr>
-      <w:bookmarkStart w:id="0" w:name="_GoBack"/>
-      <w:bookmarkEnd w:id="0"/>
     </w:p>
     <w:p>
       <w:pPr>
@@ -442,6 +440,7 @@
           <w:ilvl w:val="0"/>
           <w:numId w:val="0"/>
         </w:numPr>
+        <w:jc w:val="both"/>
         <w:rPr>
           <w:rFonts w:ascii="Arial" w:hAnsi="Arial" w:cs="Arial"/>
           <w:b w:val="0"/>
@@ -497,6 +496,7 @@
           <w:ilvl w:val="0"/>
           <w:numId w:val="0"/>
         </w:numPr>
+        <w:jc w:val="both"/>
         <w:rPr>
           <w:rFonts w:ascii="Arial" w:hAnsi="Arial" w:cs="Arial"/>
           <w:b w:val="0"/>
@@ -521,6 +521,7 @@
           <w:ilvl w:val="0"/>
           <w:numId w:val="0"/>
         </w:numPr>
+        <w:jc w:val="both"/>
         <w:rPr>
           <w:rFonts w:ascii="Arial" w:hAnsi="Arial" w:cs="Arial"/>
           <w:b w:val="0"/>
@@ -554,6 +555,7 @@
           <w:ilvl w:val="0"/>
           <w:numId w:val="0"/>
         </w:numPr>
+        <w:jc w:val="both"/>
         <w:rPr>
           <w:rFonts w:ascii="Arial" w:hAnsi="Arial" w:cs="Arial"/>
           <w:b w:val="0"/>
@@ -621,6 +623,7 @@
           <w:numId w:val="0"/>
         </w:numPr>
         <w:ind w:left="425"/>
+        <w:jc w:val="both"/>
         <w:rPr>
           <w:rFonts w:ascii="Arial" w:hAnsi="Arial" w:cs="Arial"/>
           <w:b w:val="0"/>
@@ -655,6 +658,7 @@
         <w:rPr>
           <w:rFonts w:ascii="Arial" w:hAnsi="Arial" w:cs="Arial"/>
         </w:rPr>
+        <w:lastRenderedPageBreak/>
         <w:t>Solução Proposta</w:t>
       </w:r>
     </w:p>
@@ -1021,25 +1025,7 @@
           <w:position w:val="1"/>
           <w:szCs w:val="80"/>
         </w:rPr>
-        <w:t xml:space="preserve">Com base nas comparações o algoritmo escolhido para o desenvolvimento do sistema será </w:t>
-      </w:r>
-      <w:proofErr w:type="gramStart"/>
-      <w:r>
-        <w:rPr>
-          <w:rFonts w:ascii="Arial" w:hAnsi="Arial" w:cs="Arial"/>
-          <w:position w:val="1"/>
-          <w:szCs w:val="80"/>
-        </w:rPr>
-        <w:t>o busca</w:t>
-      </w:r>
-      <w:proofErr w:type="gramEnd"/>
-      <w:r>
-        <w:rPr>
-          <w:rFonts w:ascii="Arial" w:hAnsi="Arial" w:cs="Arial"/>
-          <w:position w:val="1"/>
-          <w:szCs w:val="80"/>
-        </w:rPr>
-        <w:t xml:space="preserve"> de subida da montanha 2, pois se mostrou mais eficiente em encontrar uma solução ótima, que nesse caso seria maximizar a quantidade de alunos por treinamento</w:t>
+        <w:t>Com base nas comparações o algoritmo escolhido para o desenvolvimento do sistema será o busca de subida da montanha 2, pois se mostrou mais eficiente em encontrar uma solução ótima, que nesse caso seria maximizar a quantidade de alunos por treinamento</w:t>
       </w:r>
       <w:r>
         <w:rPr>
@@ -1167,52 +1153,662 @@
     <w:p>
       <w:pPr>
         <w:pStyle w:val="NormalWeb"/>
-        <w:spacing w:before="0" w:beforeAutospacing="0" w:after="0" w:afterAutospacing="0"/>
         <w:jc w:val="both"/>
         <w:rPr>
           <w:rFonts w:ascii="Arial" w:hAnsi="Arial" w:cs="Arial"/>
-          <w:color w:val="FF0000"/>
-          <w:position w:val="1"/>
-          <w:szCs w:val="80"/>
-        </w:rPr>
-      </w:pPr>
-      <w:r>
-        <w:rPr>
-          <w:rFonts w:ascii="Arial" w:hAnsi="Arial" w:cs="Arial"/>
-          <w:color w:val="FF0000"/>
-          <w:position w:val="1"/>
-          <w:szCs w:val="80"/>
-        </w:rPr>
-        <w:t xml:space="preserve">Clarissa e </w:t>
-      </w:r>
-      <w:proofErr w:type="gramStart"/>
-      <w:r>
-        <w:rPr>
-          <w:rFonts w:ascii="Arial" w:hAnsi="Arial" w:cs="Arial"/>
-          <w:color w:val="FF0000"/>
-          <w:position w:val="1"/>
-          <w:szCs w:val="80"/>
-        </w:rPr>
-        <w:t>Eduardo</w:t>
-      </w:r>
-      <w:r>
-        <w:rPr>
-          <w:rFonts w:ascii="Arial" w:hAnsi="Arial" w:cs="Arial"/>
-          <w:color w:val="FF0000"/>
-          <w:position w:val="1"/>
-          <w:szCs w:val="80"/>
-        </w:rPr>
-        <w:t>(</w:t>
-      </w:r>
-      <w:proofErr w:type="gramEnd"/>
-      <w:r>
-        <w:rPr>
-          <w:rFonts w:ascii="Arial" w:hAnsi="Arial" w:cs="Arial"/>
-          <w:color w:val="FF0000"/>
-          <w:position w:val="1"/>
-          <w:szCs w:val="80"/>
-        </w:rPr>
-        <w:t>Aguardando equipe de testes finalizar a sua parte, para poder finalizar essa etapa)</w:t>
+          <w:kern w:val="3"/>
+        </w:rPr>
+      </w:pPr>
+      <w:r>
+        <w:rPr>
+          <w:rFonts w:ascii="Arial" w:hAnsi="Arial" w:cs="Arial"/>
+          <w:kern w:val="3"/>
+        </w:rPr>
+        <w:t xml:space="preserve">Para verificar se a aplicação está realmente atendendo a demanda dos objetivos, foram realizados testes no sistema. </w:t>
+      </w:r>
+      <w:r>
+        <w:rPr>
+          <w:rFonts w:ascii="Arial" w:hAnsi="Arial" w:cs="Arial"/>
+          <w:kern w:val="3"/>
+        </w:rPr>
+        <w:t xml:space="preserve">Realizar testes não consiste simplesmente na geração e execução de casos de teste, mas envolvem também questões de planejamento, gerenciamento e análise de resultados. </w:t>
+      </w:r>
+    </w:p>
+    <w:p>
+      <w:pPr>
+        <w:pStyle w:val="NormalWeb"/>
+        <w:jc w:val="both"/>
+        <w:rPr>
+          <w:rFonts w:ascii="Arial" w:hAnsi="Arial" w:cs="Arial"/>
+          <w:kern w:val="3"/>
+        </w:rPr>
+      </w:pPr>
+    </w:p>
+    <w:p>
+      <w:pPr>
+        <w:pStyle w:val="NormalWeb"/>
+        <w:jc w:val="both"/>
+        <w:rPr>
+          <w:rFonts w:ascii="Arial" w:hAnsi="Arial" w:cs="Arial"/>
+          <w:kern w:val="3"/>
+        </w:rPr>
+      </w:pPr>
+      <w:r>
+        <w:rPr>
+          <w:rFonts w:ascii="Arial" w:hAnsi="Arial" w:cs="Arial"/>
+          <w:noProof/>
+          <w:kern w:val="3"/>
+        </w:rPr>
+        <w:lastRenderedPageBreak/>
+        <mc:AlternateContent>
+          <mc:Choice Requires="wpg">
+            <w:drawing>
+              <wp:anchor distT="0" distB="0" distL="114300" distR="114300" simplePos="0" relativeHeight="251659264" behindDoc="0" locked="0" layoutInCell="1" allowOverlap="1">
+                <wp:simplePos x="0" y="0"/>
+                <wp:positionH relativeFrom="column">
+                  <wp:posOffset>-46355</wp:posOffset>
+                </wp:positionH>
+                <wp:positionV relativeFrom="paragraph">
+                  <wp:posOffset>469265</wp:posOffset>
+                </wp:positionV>
+                <wp:extent cx="5327015" cy="8465820"/>
+                <wp:effectExtent l="0" t="0" r="6985" b="0"/>
+                <wp:wrapTight wrapText="bothSides">
+                  <wp:wrapPolygon edited="0">
+                    <wp:start x="0" y="0"/>
+                    <wp:lineTo x="0" y="21532"/>
+                    <wp:lineTo x="21551" y="21532"/>
+                    <wp:lineTo x="21551" y="11811"/>
+                    <wp:lineTo x="21474" y="0"/>
+                    <wp:lineTo x="0" y="0"/>
+                  </wp:wrapPolygon>
+                </wp:wrapTight>
+                <wp:docPr id="4" name="Agrupar 4"/>
+                <wp:cNvGraphicFramePr>
+                  <a:graphicFrameLocks xmlns:a="http://schemas.openxmlformats.org/drawingml/2006/main"/>
+                </wp:cNvGraphicFramePr>
+                <a:graphic xmlns:a="http://schemas.openxmlformats.org/drawingml/2006/main">
+                  <a:graphicData uri="http://schemas.microsoft.com/office/word/2010/wordprocessingGroup">
+                    <wpg:wgp>
+                      <wpg:cNvGrpSpPr>
+                        <a:grpSpLocks/>
+                      </wpg:cNvGrpSpPr>
+                      <wpg:grpSpPr>
+                        <a:xfrm>
+                          <a:off x="0" y="0"/>
+                          <a:ext cx="5327015" cy="8465820"/>
+                          <a:chOff x="0" y="0"/>
+                          <a:chExt cx="5327015" cy="8465903"/>
+                        </a:xfrm>
+                      </wpg:grpSpPr>
+                      <pic:pic xmlns:pic="http://schemas.openxmlformats.org/drawingml/2006/picture">
+                        <pic:nvPicPr>
+                          <pic:cNvPr id="3" name="Imagem 2"/>
+                          <pic:cNvPicPr>
+                            <a:picLocks noChangeAspect="1"/>
+                          </pic:cNvPicPr>
+                        </pic:nvPicPr>
+                        <pic:blipFill>
+                          <a:blip r:embed="rId9">
+                            <a:extLst>
+                              <a:ext uri="{28A0092B-C50C-407E-A947-70E740481C1C}">
+                                <a14:useLocalDpi xmlns:a14="http://schemas.microsoft.com/office/drawing/2010/main" val="0"/>
+                              </a:ext>
+                            </a:extLst>
+                          </a:blip>
+                          <a:stretch>
+                            <a:fillRect/>
+                          </a:stretch>
+                        </pic:blipFill>
+                        <pic:spPr>
+                          <a:xfrm>
+                            <a:off x="15902" y="0"/>
+                            <a:ext cx="5263515" cy="4693920"/>
+                          </a:xfrm>
+                          <a:prstGeom prst="rect">
+                            <a:avLst/>
+                          </a:prstGeom>
+                        </pic:spPr>
+                      </pic:pic>
+                      <pic:pic xmlns:pic="http://schemas.openxmlformats.org/drawingml/2006/picture">
+                        <pic:nvPicPr>
+                          <pic:cNvPr id="5" name="Imagem 3"/>
+                          <pic:cNvPicPr>
+                            <a:picLocks noChangeAspect="1"/>
+                          </pic:cNvPicPr>
+                        </pic:nvPicPr>
+                        <pic:blipFill>
+                          <a:blip r:embed="rId10">
+                            <a:extLst>
+                              <a:ext uri="{28A0092B-C50C-407E-A947-70E740481C1C}">
+                                <a14:useLocalDpi xmlns:a14="http://schemas.microsoft.com/office/drawing/2010/main" val="0"/>
+                              </a:ext>
+                            </a:extLst>
+                          </a:blip>
+                          <a:stretch>
+                            <a:fillRect/>
+                          </a:stretch>
+                        </pic:blipFill>
+                        <pic:spPr>
+                          <a:xfrm>
+                            <a:off x="0" y="4619708"/>
+                            <a:ext cx="5327015" cy="3846195"/>
+                          </a:xfrm>
+                          <a:prstGeom prst="rect">
+                            <a:avLst/>
+                          </a:prstGeom>
+                        </pic:spPr>
+                      </pic:pic>
+                    </wpg:wgp>
+                  </a:graphicData>
+                </a:graphic>
+                <wp14:sizeRelH relativeFrom="page">
+                  <wp14:pctWidth>0</wp14:pctWidth>
+                </wp14:sizeRelH>
+                <wp14:sizeRelV relativeFrom="page">
+                  <wp14:pctHeight>0</wp14:pctHeight>
+                </wp14:sizeRelV>
+              </wp:anchor>
+            </w:drawing>
+          </mc:Choice>
+          <mc:Fallback>
+            <w:pict>
+              <v:group w14:anchorId="0E6D9B06" id="Agrupar 4" o:spid="_x0000_s1026" style="position:absolute;margin-left:-3.65pt;margin-top:36.95pt;width:419.45pt;height:666.6pt;z-index:251659264" coordsize="53270,84659" o:gfxdata="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">
+                <v:shapetype id="_x0000_t75" coordsize="21600,21600" o:spt="75" o:preferrelative="t" path="m@4@5l@4@11@9@11@9@5xe" filled="f" stroked="f">
+                  <v:stroke joinstyle="miter"/>
+                  <v:formulas>
+                    <v:f eqn="if lineDrawn pixelLineWidth 0"/>
+                    <v:f eqn="sum @0 1 0"/>
+                    <v:f eqn="sum 0 0 @1"/>
+                    <v:f eqn="prod @2 1 2"/>
+                    <v:f eqn="prod @3 21600 pixelWidth"/>
+                    <v:f eqn="prod @3 21600 pixelHeight"/>
+                    <v:f eqn="sum @0 0 1"/>
+                    <v:f eqn="prod @6 1 2"/>
+                    <v:f eqn="prod @7 21600 pixelWidth"/>
+                    <v:f eqn="sum @8 21600 0"/>
+                    <v:f eqn="prod @7 21600 pixelHeight"/>
+                    <v:f eqn="sum @10 21600 0"/>
+                  </v:formulas>
+                  <v:path o:extrusionok="f" gradientshapeok="t" o:connecttype="rect"/>
+                  <o:lock v:ext="edit" aspectratio="t"/>
+                </v:shapetype>
+                <v:shape id="Imagem 2" o:spid="_x0000_s1027" type="#_x0000_t75" style="position:absolute;left:159;width:52635;height:46939;visibility:visible;mso-wrap-style:square" o:gfxdata="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">
+                  <v:imagedata r:id="rId11" o:title=""/>
+                  <v:path arrowok="t"/>
+                </v:shape>
+                <v:shape id="Imagem 3" o:spid="_x0000_s1028" type="#_x0000_t75" style="position:absolute;top:46197;width:53270;height:38462;visibility:visible;mso-wrap-style:square" o:gfxdata="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">
+                  <v:imagedata r:id="rId12" o:title=""/>
+                  <v:path arrowok="t"/>
+                </v:shape>
+                <w10:wrap type="tight"/>
+              </v:group>
+            </w:pict>
+          </mc:Fallback>
+        </mc:AlternateContent>
+      </w:r>
+      <w:r>
+        <w:rPr>
+          <w:rFonts w:ascii="Arial" w:hAnsi="Arial" w:cs="Arial"/>
+          <w:kern w:val="3"/>
+        </w:rPr>
+        <w:t xml:space="preserve">A seguir, </w:t>
+      </w:r>
+      <w:r>
+        <w:rPr>
+          <w:rFonts w:ascii="Arial" w:hAnsi="Arial" w:cs="Arial"/>
+          <w:kern w:val="3"/>
+        </w:rPr>
+        <w:t xml:space="preserve">alguns dos </w:t>
+      </w:r>
+      <w:r>
+        <w:rPr>
+          <w:rFonts w:ascii="Arial" w:hAnsi="Arial" w:cs="Arial"/>
+          <w:kern w:val="3"/>
+        </w:rPr>
+        <w:t xml:space="preserve">cenários de </w:t>
+      </w:r>
+      <w:r>
+        <w:rPr>
+          <w:rFonts w:ascii="Arial" w:hAnsi="Arial" w:cs="Arial"/>
+          <w:kern w:val="3"/>
+        </w:rPr>
+        <w:t>casos de testes utiliza</w:t>
+      </w:r>
+      <w:r>
+        <w:rPr>
+          <w:rFonts w:ascii="Arial" w:hAnsi="Arial" w:cs="Arial"/>
+          <w:kern w:val="3"/>
+        </w:rPr>
+        <w:t>dos para validação da aplicação de acordo com o objetivo.</w:t>
+      </w:r>
+    </w:p>
+    <w:p>
+      <w:pPr>
+        <w:widowControl/>
+        <w:shd w:val="clear" w:color="auto" w:fill="FFFFFF"/>
+        <w:suppressAutoHyphens w:val="0"/>
+        <w:autoSpaceDN/>
+        <w:jc w:val="both"/>
+        <w:textAlignment w:val="auto"/>
+        <w:rPr>
+          <w:rFonts w:ascii="Arial" w:eastAsia="Times New Roman" w:hAnsi="Arial" w:cs="Arial"/>
+        </w:rPr>
+      </w:pPr>
+      <w:r>
+        <w:rPr>
+          <w:rFonts w:ascii="Arial" w:eastAsia="Times New Roman" w:hAnsi="Arial" w:cs="Arial"/>
+        </w:rPr>
+        <w:lastRenderedPageBreak/>
+        <w:t>Para esse sistema foram realizados testes unitários que são testes de unidade de um código que tem como objetivo detectar erros ou defeitos em certo nível de classe do sistema. Se trata de um teste funcional.</w:t>
+      </w:r>
+    </w:p>
+    <w:p>
+      <w:pPr>
+        <w:widowControl/>
+        <w:shd w:val="clear" w:color="auto" w:fill="FFFFFF"/>
+        <w:suppressAutoHyphens w:val="0"/>
+        <w:autoSpaceDN/>
+        <w:jc w:val="both"/>
+        <w:textAlignment w:val="auto"/>
+        <w:rPr>
+          <w:rFonts w:ascii="Arial" w:eastAsia="Times New Roman" w:hAnsi="Arial" w:cs="Arial"/>
+        </w:rPr>
+      </w:pPr>
+    </w:p>
+    <w:p>
+      <w:pPr>
+        <w:widowControl/>
+        <w:shd w:val="clear" w:color="auto" w:fill="FFFFFF"/>
+        <w:suppressAutoHyphens w:val="0"/>
+        <w:autoSpaceDN/>
+        <w:jc w:val="both"/>
+        <w:textAlignment w:val="auto"/>
+        <w:rPr>
+          <w:rFonts w:ascii="Arial" w:eastAsia="Times New Roman" w:hAnsi="Arial" w:cs="Arial"/>
+        </w:rPr>
+      </w:pPr>
+      <w:r>
+        <w:rPr>
+          <w:rFonts w:ascii="Arial" w:eastAsia="Times New Roman" w:hAnsi="Arial" w:cs="Arial"/>
+        </w:rPr>
+        <w:t>O teste funcional realizado atendeu os seguintes requisitos:</w:t>
+      </w:r>
+    </w:p>
+    <w:p>
+      <w:pPr>
+        <w:widowControl/>
+        <w:shd w:val="clear" w:color="auto" w:fill="FFFFFF"/>
+        <w:suppressAutoHyphens w:val="0"/>
+        <w:autoSpaceDN/>
+        <w:jc w:val="both"/>
+        <w:textAlignment w:val="auto"/>
+        <w:rPr>
+          <w:rFonts w:ascii="Arial" w:eastAsia="Times New Roman" w:hAnsi="Arial" w:cs="Arial"/>
+        </w:rPr>
+      </w:pPr>
+    </w:p>
+    <w:p>
+      <w:pPr>
+        <w:pStyle w:val="PargrafodaLista"/>
+        <w:numPr>
+          <w:ilvl w:val="0"/>
+          <w:numId w:val="20"/>
+        </w:numPr>
+        <w:shd w:val="clear" w:color="auto" w:fill="FFFFFF"/>
+        <w:spacing w:line="293" w:lineRule="atLeast"/>
+        <w:jc w:val="both"/>
+        <w:rPr>
+          <w:rFonts w:ascii="Arial" w:eastAsia="Times New Roman" w:hAnsi="Arial" w:cs="Arial"/>
+          <w:sz w:val="24"/>
+          <w:szCs w:val="24"/>
+        </w:rPr>
+      </w:pPr>
+      <w:r>
+        <w:rPr>
+          <w:rFonts w:ascii="Arial" w:eastAsia="Times New Roman" w:hAnsi="Arial" w:cs="Arial"/>
+          <w:sz w:val="24"/>
+          <w:szCs w:val="24"/>
+        </w:rPr>
+        <w:t>Verificar se o sistema respeita aos critérios de a</w:t>
+      </w:r>
+      <w:r>
+        <w:rPr>
+          <w:rFonts w:ascii="Arial" w:eastAsia="Times New Roman" w:hAnsi="Arial" w:cs="Arial"/>
+          <w:sz w:val="24"/>
+          <w:szCs w:val="24"/>
+        </w:rPr>
+        <w:t>penas 4 treinamentos por semana;</w:t>
+      </w:r>
+    </w:p>
+    <w:p>
+      <w:pPr>
+        <w:pStyle w:val="PargrafodaLista"/>
+        <w:numPr>
+          <w:ilvl w:val="0"/>
+          <w:numId w:val="20"/>
+        </w:numPr>
+        <w:shd w:val="clear" w:color="auto" w:fill="FFFFFF"/>
+        <w:spacing w:line="293" w:lineRule="atLeast"/>
+        <w:jc w:val="both"/>
+        <w:rPr>
+          <w:rFonts w:ascii="Arial" w:eastAsia="Times New Roman" w:hAnsi="Arial" w:cs="Arial"/>
+          <w:sz w:val="24"/>
+          <w:szCs w:val="24"/>
+        </w:rPr>
+      </w:pPr>
+      <w:r>
+        <w:rPr>
+          <w:rFonts w:ascii="Arial" w:eastAsia="Times New Roman" w:hAnsi="Arial" w:cs="Arial"/>
+          <w:sz w:val="24"/>
+          <w:szCs w:val="24"/>
+        </w:rPr>
+        <w:t>Verificar se treinamento é agendado apenas quando a quantidade máxima de alunos é escalonada. (Resultado ótimo)</w:t>
+      </w:r>
+      <w:r>
+        <w:rPr>
+          <w:rFonts w:ascii="Arial" w:eastAsia="Times New Roman" w:hAnsi="Arial" w:cs="Arial"/>
+          <w:sz w:val="24"/>
+          <w:szCs w:val="24"/>
+        </w:rPr>
+        <w:t>;</w:t>
+      </w:r>
+    </w:p>
+    <w:p>
+      <w:pPr>
+        <w:pStyle w:val="PargrafodaLista"/>
+        <w:numPr>
+          <w:ilvl w:val="0"/>
+          <w:numId w:val="20"/>
+        </w:numPr>
+        <w:shd w:val="clear" w:color="auto" w:fill="FFFFFF"/>
+        <w:spacing w:line="293" w:lineRule="atLeast"/>
+        <w:jc w:val="both"/>
+        <w:rPr>
+          <w:rFonts w:ascii="Arial" w:eastAsia="Times New Roman" w:hAnsi="Arial" w:cs="Arial"/>
+          <w:sz w:val="24"/>
+          <w:szCs w:val="24"/>
+        </w:rPr>
+      </w:pPr>
+      <w:r>
+        <w:rPr>
+          <w:rFonts w:ascii="Arial" w:eastAsia="Times New Roman" w:hAnsi="Arial" w:cs="Arial"/>
+          <w:sz w:val="24"/>
+          <w:szCs w:val="24"/>
+        </w:rPr>
+        <w:t>Verificar se não tiver a quantidade mínima de alunos para o treinamento o treinamento não dever</w:t>
+      </w:r>
+      <w:r>
+        <w:rPr>
+          <w:rFonts w:ascii="Arial" w:eastAsia="Times New Roman" w:hAnsi="Arial" w:cs="Arial"/>
+          <w:sz w:val="24"/>
+          <w:szCs w:val="24"/>
+        </w:rPr>
+        <w:t>á ser agendado;</w:t>
+      </w:r>
+    </w:p>
+    <w:p>
+      <w:pPr>
+        <w:pStyle w:val="PargrafodaLista"/>
+        <w:numPr>
+          <w:ilvl w:val="0"/>
+          <w:numId w:val="20"/>
+        </w:numPr>
+        <w:shd w:val="clear" w:color="auto" w:fill="FFFFFF"/>
+        <w:spacing w:line="293" w:lineRule="atLeast"/>
+        <w:jc w:val="both"/>
+        <w:rPr>
+          <w:rFonts w:ascii="Arial" w:eastAsia="Times New Roman" w:hAnsi="Arial" w:cs="Arial"/>
+        </w:rPr>
+      </w:pPr>
+      <w:r>
+        <w:rPr>
+          <w:rFonts w:ascii="Arial" w:eastAsia="Times New Roman" w:hAnsi="Arial" w:cs="Arial"/>
+          <w:sz w:val="24"/>
+          <w:szCs w:val="24"/>
+        </w:rPr>
+        <w:t>Verificar se o sistema respeita os treinamentos disponíveis X horários livres de alunos para treinamento, juntamente com a quantidade mínima e m</w:t>
+      </w:r>
+      <w:r>
+        <w:rPr>
+          <w:rFonts w:ascii="Arial" w:eastAsia="Times New Roman" w:hAnsi="Arial" w:cs="Arial"/>
+          <w:sz w:val="24"/>
+          <w:szCs w:val="24"/>
+        </w:rPr>
+        <w:t>áxima de alunos por treinamento;</w:t>
+      </w:r>
+    </w:p>
+    <w:p>
+      <w:pPr>
+        <w:widowControl/>
+        <w:shd w:val="clear" w:color="auto" w:fill="FFFFFF"/>
+        <w:suppressAutoHyphens w:val="0"/>
+        <w:autoSpaceDN/>
+        <w:spacing w:line="293" w:lineRule="atLeast"/>
+        <w:ind w:left="1395"/>
+        <w:jc w:val="both"/>
+        <w:textAlignment w:val="auto"/>
+        <w:rPr>
+          <w:rFonts w:ascii="Segoe UI" w:eastAsia="Times New Roman" w:hAnsi="Segoe UI" w:cs="Segoe UI"/>
+          <w:color w:val="000000"/>
+          <w:kern w:val="0"/>
+          <w:sz w:val="20"/>
+          <w:szCs w:val="20"/>
+        </w:rPr>
+      </w:pPr>
+    </w:p>
+    <w:p>
+      <w:pPr>
+        <w:widowControl/>
+        <w:shd w:val="clear" w:color="auto" w:fill="FFFFFF"/>
+        <w:suppressAutoHyphens w:val="0"/>
+        <w:autoSpaceDN/>
+        <w:jc w:val="both"/>
+        <w:textAlignment w:val="auto"/>
+        <w:rPr>
+          <w:rFonts w:ascii="Arial" w:eastAsia="Times New Roman" w:hAnsi="Arial" w:cs="Arial"/>
+        </w:rPr>
+      </w:pPr>
+      <w:r>
+        <w:rPr>
+          <w:rFonts w:ascii="Arial" w:eastAsia="Times New Roman" w:hAnsi="Arial" w:cs="Arial"/>
+        </w:rPr>
+        <w:t xml:space="preserve">Para garantir que a solução não tenha nenhum problema referente a máximos locais, todos os casos de teste foram executados 20 vezes e sempre retornaram o resultado </w:t>
+      </w:r>
+      <w:r>
+        <w:rPr>
+          <w:rFonts w:ascii="Arial" w:eastAsia="Times New Roman" w:hAnsi="Arial" w:cs="Arial"/>
+        </w:rPr>
+        <w:t xml:space="preserve">ótimo. </w:t>
+      </w:r>
+    </w:p>
+    <w:p>
+      <w:pPr>
+        <w:widowControl/>
+        <w:shd w:val="clear" w:color="auto" w:fill="FFFFFF"/>
+        <w:suppressAutoHyphens w:val="0"/>
+        <w:autoSpaceDN/>
+        <w:jc w:val="both"/>
+        <w:textAlignment w:val="auto"/>
+        <w:rPr>
+          <w:rFonts w:ascii="Arial" w:eastAsia="Times New Roman" w:hAnsi="Arial" w:cs="Arial"/>
+        </w:rPr>
+      </w:pPr>
+    </w:p>
+    <w:p>
+      <w:pPr>
+        <w:widowControl/>
+        <w:shd w:val="clear" w:color="auto" w:fill="FFFFFF"/>
+        <w:suppressAutoHyphens w:val="0"/>
+        <w:autoSpaceDN/>
+        <w:jc w:val="both"/>
+        <w:textAlignment w:val="auto"/>
+        <w:rPr>
+          <w:rFonts w:ascii="Arial" w:eastAsia="Times New Roman" w:hAnsi="Arial" w:cs="Arial"/>
+        </w:rPr>
+      </w:pPr>
+      <w:r>
+        <w:rPr>
+          <w:rFonts w:ascii="Arial" w:eastAsia="Times New Roman" w:hAnsi="Arial" w:cs="Arial"/>
+        </w:rPr>
+        <w:t xml:space="preserve">Foi realizada uma sequência de </w:t>
+      </w:r>
+      <w:r>
+        <w:rPr>
+          <w:rFonts w:ascii="Arial" w:eastAsia="Times New Roman" w:hAnsi="Arial" w:cs="Arial"/>
+        </w:rPr>
+        <w:t>20</w:t>
+      </w:r>
+      <w:r>
+        <w:rPr>
+          <w:rFonts w:ascii="Arial" w:eastAsia="Times New Roman" w:hAnsi="Arial" w:cs="Arial"/>
+        </w:rPr>
+        <w:t xml:space="preserve"> cenários de testes</w:t>
+      </w:r>
+      <w:r>
+        <w:rPr>
+          <w:rFonts w:ascii="Arial" w:eastAsia="Times New Roman" w:hAnsi="Arial" w:cs="Arial"/>
+        </w:rPr>
+        <w:t xml:space="preserve"> onde cada teste foi executado</w:t>
+      </w:r>
+      <w:r>
+        <w:rPr>
+          <w:rFonts w:ascii="Arial" w:eastAsia="Times New Roman" w:hAnsi="Arial" w:cs="Arial"/>
+        </w:rPr>
+        <w:t xml:space="preserve"> 20</w:t>
+      </w:r>
+      <w:r>
+        <w:rPr>
+          <w:rFonts w:ascii="Arial" w:eastAsia="Times New Roman" w:hAnsi="Arial" w:cs="Arial"/>
+        </w:rPr>
+        <w:t xml:space="preserve"> veze</w:t>
+      </w:r>
+      <w:r>
+        <w:rPr>
+          <w:rFonts w:ascii="Arial" w:eastAsia="Times New Roman" w:hAnsi="Arial" w:cs="Arial"/>
+        </w:rPr>
+        <w:t xml:space="preserve">, totalizando </w:t>
+      </w:r>
+      <w:r>
+        <w:rPr>
+          <w:rFonts w:ascii="Arial" w:eastAsia="Times New Roman" w:hAnsi="Arial" w:cs="Arial"/>
+        </w:rPr>
+        <w:t xml:space="preserve">400 execuções. </w:t>
+      </w:r>
+      <w:r>
+        <w:rPr>
+          <w:rFonts w:ascii="Arial" w:eastAsia="Times New Roman" w:hAnsi="Arial" w:cs="Arial"/>
+        </w:rPr>
+        <w:t xml:space="preserve"> Onde o t</w:t>
+      </w:r>
+      <w:r>
+        <w:rPr>
+          <w:rFonts w:ascii="Arial" w:eastAsia="Times New Roman" w:hAnsi="Arial" w:cs="Arial"/>
+        </w:rPr>
+        <w:t xml:space="preserve">empo médio para resposta </w:t>
+      </w:r>
+      <w:r>
+        <w:rPr>
+          <w:rFonts w:ascii="Arial" w:eastAsia="Times New Roman" w:hAnsi="Arial" w:cs="Arial"/>
+        </w:rPr>
+        <w:t>foi de 1,44</w:t>
+      </w:r>
+      <w:r>
+        <w:rPr>
+          <w:rFonts w:ascii="Arial" w:eastAsia="Times New Roman" w:hAnsi="Arial" w:cs="Arial"/>
+        </w:rPr>
+        <w:t xml:space="preserve"> </w:t>
+      </w:r>
+      <w:r>
+        <w:rPr>
+          <w:rFonts w:ascii="Arial" w:hAnsi="Arial" w:cs="Arial"/>
+        </w:rPr>
+        <w:t>milissegundos</w:t>
+      </w:r>
+      <w:r>
+        <w:rPr>
+          <w:rFonts w:ascii="Arial" w:hAnsi="Arial" w:cs="Arial"/>
+        </w:rPr>
+        <w:t xml:space="preserve"> e</w:t>
+      </w:r>
+      <w:r>
+        <w:rPr>
+          <w:rFonts w:ascii="Arial" w:eastAsia="Times New Roman" w:hAnsi="Arial" w:cs="Arial"/>
+        </w:rPr>
+        <w:t xml:space="preserve"> o desvio padrão </w:t>
+      </w:r>
+      <w:r>
+        <w:rPr>
+          <w:rFonts w:ascii="Arial" w:eastAsia="Times New Roman" w:hAnsi="Arial" w:cs="Arial"/>
+        </w:rPr>
+        <w:t>foi de 1,</w:t>
+      </w:r>
+      <w:r>
+        <w:rPr>
+          <w:rFonts w:ascii="Calibri" w:eastAsia="Calibri" w:hAnsi="Calibri" w:cs="Calibri"/>
+          <w:b/>
+        </w:rPr>
+        <w:t xml:space="preserve"> </w:t>
+      </w:r>
+      <w:r>
+        <w:rPr>
+          <w:rFonts w:ascii="Arial" w:eastAsia="Calibri" w:hAnsi="Arial" w:cs="Arial"/>
+        </w:rPr>
+        <w:t>33</w:t>
+      </w:r>
+      <w:r>
+        <w:rPr>
+          <w:rFonts w:ascii="Calibri" w:eastAsia="Calibri" w:hAnsi="Calibri" w:cs="Calibri"/>
+          <w:b/>
+        </w:rPr>
+        <w:t xml:space="preserve"> </w:t>
+      </w:r>
+      <w:r>
+        <w:rPr>
+          <w:rFonts w:ascii="Arial" w:eastAsia="Times New Roman" w:hAnsi="Arial" w:cs="Arial"/>
+        </w:rPr>
+        <w:t>milissegundos.</w:t>
+      </w:r>
+      <w:bookmarkStart w:id="0" w:name="_GoBack"/>
+      <w:bookmarkEnd w:id="0"/>
+    </w:p>
+    <w:p>
+      <w:pPr>
+        <w:pStyle w:val="SBCparagraphfirst"/>
+        <w:ind w:firstLine="709"/>
+        <w:rPr>
+          <w:rFonts w:ascii="Arial" w:hAnsi="Arial" w:cs="Arial"/>
+        </w:rPr>
+      </w:pPr>
+      <w:r>
+        <w:rPr>
+          <w:rFonts w:ascii="Arial" w:hAnsi="Arial" w:cs="Arial"/>
+        </w:rPr>
+        <w:t>Alinhado com os objetivos deste pr</w:t>
+      </w:r>
+      <w:r>
+        <w:rPr>
+          <w:rFonts w:ascii="Arial" w:hAnsi="Arial" w:cs="Arial"/>
+        </w:rPr>
+        <w:t>ojeto, os resultados esperados para o sucesso do mesmo é que o</w:t>
+      </w:r>
+      <w:r>
+        <w:rPr>
+          <w:rFonts w:ascii="Arial" w:hAnsi="Arial" w:cs="Arial"/>
+        </w:rPr>
+        <w:t xml:space="preserve"> </w:t>
+      </w:r>
+      <w:r>
+        <w:rPr>
+          <w:rFonts w:ascii="Arial" w:hAnsi="Arial" w:cs="Arial"/>
+        </w:rPr>
+        <w:t xml:space="preserve">sistema combine (realize um match) entre os horários e datas disponíveis dos alunos que precisarão realizar um curso de capacitação, e seu instrutor. </w:t>
+      </w:r>
+      <w:r>
+        <w:rPr>
+          <w:rFonts w:ascii="Arial" w:hAnsi="Arial" w:cs="Arial"/>
+        </w:rPr>
+        <w:t>O treinamento é agendado apenas se houver um dia na semana na qual a maior parte dos alunos cadastrados tenham disponibilidade. No entanto, a faculdade pode realizar quatro treinamentos por semana. A definição dos treinamentos é feita nos quatro dias que mais possui alunos disponíveis.</w:t>
       </w:r>
     </w:p>
     <w:p>
@@ -1248,7 +1844,7 @@
           <w:ilvl w:val="0"/>
           <w:numId w:val="0"/>
         </w:numPr>
-        <w:ind w:left="425"/>
+        <w:jc w:val="both"/>
         <w:rPr>
           <w:rFonts w:ascii="Arial" w:hAnsi="Arial" w:cs="Arial"/>
           <w:color w:val="0070C0"/>
@@ -1264,7 +1860,25 @@
           <w:sz w:val="24"/>
           <w:szCs w:val="24"/>
         </w:rPr>
-        <w:t>O objetivo deste trabalho foi propor um sistema de escalonamento levando-se em consideração restrições de agenda e da equipe de treinamento. Para alcançar este objetivo foi utilizado um algoritmo do tipo subida na montanha. Os resultados encontrados comprovam que esta solução é factível e pode ser implantada em ambiente de produção. Todos os cenários de teste validados retornaram configurações ótimas e o tempo de processamento é em media XXXX, o que</w:t>
+        <w:t xml:space="preserve">O objetivo deste trabalho foi propor um sistema de escalonamento levando-se em consideração restrições de agenda e da equipe de treinamento. Para alcançar este objetivo foi utilizado um algoritmo do tipo subida na montanha. Os resultados encontrados comprovam que esta solução é factível e pode ser implantada em ambiente de produção. Todos os cenários de teste validados retornaram configurações ótimas e o tempo </w:t>
+      </w:r>
+      <w:r>
+        <w:rPr>
+          <w:rFonts w:ascii="Arial" w:hAnsi="Arial" w:cs="Arial"/>
+          <w:b w:val="0"/>
+          <w:sz w:val="24"/>
+          <w:szCs w:val="24"/>
+        </w:rPr>
+        <w:t>de processamento é em media 1,5 milissegundos</w:t>
+      </w:r>
+      <w:r>
+        <w:rPr>
+          <w:rFonts w:ascii="Arial" w:hAnsi="Arial" w:cs="Arial"/>
+          <w:b w:val="0"/>
+          <w:sz w:val="24"/>
+          <w:szCs w:val="24"/>
+        </w:rPr>
+        <w:t>, o que</w:t>
       </w:r>
       <w:r>
         <w:rPr>
@@ -1306,6 +1920,24 @@
     </w:p>
     <w:p>
       <w:pPr>
+        <w:pStyle w:val="SBCparagraph"/>
+        <w:ind w:firstLine="0"/>
+        <w:rPr>
+          <w:rFonts w:ascii="Arial" w:hAnsi="Arial" w:cs="Arial"/>
+        </w:rPr>
+      </w:pPr>
+    </w:p>
+    <w:p>
+      <w:pPr>
+        <w:pStyle w:val="SBCparagraph"/>
+        <w:ind w:firstLine="0"/>
+        <w:rPr>
+          <w:rFonts w:ascii="Arial" w:hAnsi="Arial" w:cs="Arial"/>
+        </w:rPr>
+      </w:pPr>
+    </w:p>
+    <w:p>
+      <w:pPr>
         <w:pStyle w:val="SBCtitle1"/>
         <w:rPr>
           <w:rFonts w:ascii="Arial" w:hAnsi="Arial" w:cs="Arial"/>
@@ -1367,25 +1999,7 @@
           <w:szCs w:val="24"/>
           <w:shd w:val="clear" w:color="auto" w:fill="FFFFFF"/>
         </w:rPr>
-        <w:t xml:space="preserve">NORVIG, </w:t>
-      </w:r>
-      <w:proofErr w:type="gramStart"/>
-      <w:r>
-        <w:rPr>
-          <w:rFonts w:ascii="Arial" w:hAnsi="Arial" w:cs="Arial"/>
-          <w:szCs w:val="24"/>
-          <w:shd w:val="clear" w:color="auto" w:fill="FFFFFF"/>
-        </w:rPr>
-        <w:t>PETER,RUSSELL</w:t>
-      </w:r>
-      <w:proofErr w:type="gramEnd"/>
-      <w:r>
-        <w:rPr>
-          <w:rFonts w:ascii="Arial" w:hAnsi="Arial" w:cs="Arial"/>
-          <w:szCs w:val="24"/>
-          <w:shd w:val="clear" w:color="auto" w:fill="FFFFFF"/>
-        </w:rPr>
-        <w:t>, STUART</w:t>
+        <w:t>NORVIG, PETER,RUSSELL, STUART</w:t>
       </w:r>
       <w:r>
         <w:rPr>
@@ -1482,7 +2096,7 @@
       </w:pPr>
     </w:p>
     <w:sectPr>
-      <w:footerReference w:type="default" r:id="rId9"/>
+      <w:footerReference w:type="default" r:id="rId13"/>
       <w:endnotePr>
         <w:numFmt w:val="decimal"/>
       </w:endnotePr>
@@ -1801,6 +2415,119 @@
     </w:lvl>
   </w:abstractNum>
   <w:abstractNum w:abstractNumId="2">
+    <w:nsid w:val="0DE6503E"/>
+    <w:multiLevelType w:val="hybridMultilevel"/>
+    <w:tmpl w:val="2A124C78"/>
+    <w:lvl w:ilvl="0" w:tplc="04160001">
+      <w:start w:val="1"/>
+      <w:numFmt w:val="bullet"/>
+      <w:lvlText w:val=""/>
+      <w:lvlJc w:val="left"/>
+      <w:pPr>
+        <w:ind w:left="2115" w:hanging="360"/>
+      </w:pPr>
+      <w:rPr>
+        <w:rFonts w:ascii="Symbol" w:hAnsi="Symbol" w:hint="default"/>
+      </w:rPr>
+    </w:lvl>
+    <w:lvl w:ilvl="1" w:tplc="04160003" w:tentative="1">
+      <w:start w:val="1"/>
+      <w:numFmt w:val="bullet"/>
+      <w:lvlText w:val="o"/>
+      <w:lvlJc w:val="left"/>
+      <w:pPr>
+        <w:ind w:left="2835" w:hanging="360"/>
+      </w:pPr>
+      <w:rPr>
+        <w:rFonts w:ascii="Courier New" w:hAnsi="Courier New" w:cs="Courier New" w:hint="default"/>
+      </w:rPr>
+    </w:lvl>
+    <w:lvl w:ilvl="2" w:tplc="04160005" w:tentative="1">
+      <w:start w:val="1"/>
+      <w:numFmt w:val="bullet"/>
+      <w:lvlText w:val=""/>
+      <w:lvlJc w:val="left"/>
+      <w:pPr>
+        <w:ind w:left="3555" w:hanging="360"/>
+      </w:pPr>
+      <w:rPr>
+        <w:rFonts w:ascii="Wingdings" w:hAnsi="Wingdings" w:hint="default"/>
+      </w:rPr>
+    </w:lvl>
+    <w:lvl w:ilvl="3" w:tplc="04160001" w:tentative="1">
+      <w:start w:val="1"/>
+      <w:numFmt w:val="bullet"/>
+      <w:lvlText w:val=""/>
+      <w:lvlJc w:val="left"/>
+      <w:pPr>
+        <w:ind w:left="4275" w:hanging="360"/>
+      </w:pPr>
+      <w:rPr>
+        <w:rFonts w:ascii="Symbol" w:hAnsi="Symbol" w:hint="default"/>
+      </w:rPr>
+    </w:lvl>
+    <w:lvl w:ilvl="4" w:tplc="04160003" w:tentative="1">
+      <w:start w:val="1"/>
+      <w:numFmt w:val="bullet"/>
+      <w:lvlText w:val="o"/>
+      <w:lvlJc w:val="left"/>
+      <w:pPr>
+        <w:ind w:left="4995" w:hanging="360"/>
+      </w:pPr>
+      <w:rPr>
+        <w:rFonts w:ascii="Courier New" w:hAnsi="Courier New" w:cs="Courier New" w:hint="default"/>
+      </w:rPr>
+    </w:lvl>
+    <w:lvl w:ilvl="5" w:tplc="04160005" w:tentative="1">
+      <w:start w:val="1"/>
+      <w:numFmt w:val="bullet"/>
+      <w:lvlText w:val=""/>
+      <w:lvlJc w:val="left"/>
+      <w:pPr>
+        <w:ind w:left="5715" w:hanging="360"/>
+      </w:pPr>
+      <w:rPr>
+        <w:rFonts w:ascii="Wingdings" w:hAnsi="Wingdings" w:hint="default"/>
+      </w:rPr>
+    </w:lvl>
+    <w:lvl w:ilvl="6" w:tplc="04160001" w:tentative="1">
+      <w:start w:val="1"/>
+      <w:numFmt w:val="bullet"/>
+      <w:lvlText w:val=""/>
+      <w:lvlJc w:val="left"/>
+      <w:pPr>
+        <w:ind w:left="6435" w:hanging="360"/>
+      </w:pPr>
+      <w:rPr>
+        <w:rFonts w:ascii="Symbol" w:hAnsi="Symbol" w:hint="default"/>
+      </w:rPr>
+    </w:lvl>
+    <w:lvl w:ilvl="7" w:tplc="04160003" w:tentative="1">
+      <w:start w:val="1"/>
+      <w:numFmt w:val="bullet"/>
+      <w:lvlText w:val="o"/>
+      <w:lvlJc w:val="left"/>
+      <w:pPr>
+        <w:ind w:left="7155" w:hanging="360"/>
+      </w:pPr>
+      <w:rPr>
+        <w:rFonts w:ascii="Courier New" w:hAnsi="Courier New" w:cs="Courier New" w:hint="default"/>
+      </w:rPr>
+    </w:lvl>
+    <w:lvl w:ilvl="8" w:tplc="04160005" w:tentative="1">
+      <w:start w:val="1"/>
+      <w:numFmt w:val="bullet"/>
+      <w:lvlText w:val=""/>
+      <w:lvlJc w:val="left"/>
+      <w:pPr>
+        <w:ind w:left="7875" w:hanging="360"/>
+      </w:pPr>
+      <w:rPr>
+        <w:rFonts w:ascii="Wingdings" w:hAnsi="Wingdings" w:hint="default"/>
+      </w:rPr>
+    </w:lvl>
+  </w:abstractNum>
+  <w:abstractNum w:abstractNumId="3">
     <w:nsid w:val="12433D08"/>
     <w:multiLevelType w:val="hybridMultilevel"/>
     <w:tmpl w:val="1CC894E4"/>
@@ -1889,7 +2616,7 @@
       </w:pPr>
     </w:lvl>
   </w:abstractNum>
-  <w:abstractNum w:abstractNumId="3">
+  <w:abstractNum w:abstractNumId="4">
     <w:nsid w:val="17A3016A"/>
     <w:multiLevelType w:val="hybridMultilevel"/>
     <w:tmpl w:val="0E960616"/>
@@ -1978,7 +2705,7 @@
       </w:pPr>
     </w:lvl>
   </w:abstractNum>
-  <w:abstractNum w:abstractNumId="4">
+  <w:abstractNum w:abstractNumId="5">
     <w:nsid w:val="2A1073AE"/>
     <w:multiLevelType w:val="multilevel"/>
     <w:tmpl w:val="3444A620"/>
@@ -2067,7 +2794,7 @@
       </w:pPr>
     </w:lvl>
   </w:abstractNum>
-  <w:abstractNum w:abstractNumId="5">
+  <w:abstractNum w:abstractNumId="6">
     <w:nsid w:val="414D6B7A"/>
     <w:multiLevelType w:val="hybridMultilevel"/>
     <w:tmpl w:val="FF0070A2"/>
@@ -2153,7 +2880,7 @@
       </w:pPr>
     </w:lvl>
   </w:abstractNum>
-  <w:abstractNum w:abstractNumId="6">
+  <w:abstractNum w:abstractNumId="7">
     <w:nsid w:val="45A20F19"/>
     <w:multiLevelType w:val="hybridMultilevel"/>
     <w:tmpl w:val="D0A2659A"/>
@@ -2293,7 +3020,7 @@
       </w:rPr>
     </w:lvl>
   </w:abstractNum>
-  <w:abstractNum w:abstractNumId="7">
+  <w:abstractNum w:abstractNumId="8">
     <w:nsid w:val="4CFD4058"/>
     <w:multiLevelType w:val="hybridMultilevel"/>
     <w:tmpl w:val="54F8180A"/>
@@ -2406,7 +3133,120 @@
       </w:rPr>
     </w:lvl>
   </w:abstractNum>
-  <w:abstractNum w:abstractNumId="8">
+  <w:abstractNum w:abstractNumId="9">
+    <w:nsid w:val="520015FF"/>
+    <w:multiLevelType w:val="hybridMultilevel"/>
+    <w:tmpl w:val="1F625F4A"/>
+    <w:lvl w:ilvl="0" w:tplc="04160001">
+      <w:start w:val="1"/>
+      <w:numFmt w:val="bullet"/>
+      <w:lvlText w:val=""/>
+      <w:lvlJc w:val="left"/>
+      <w:pPr>
+        <w:ind w:left="720" w:hanging="360"/>
+      </w:pPr>
+      <w:rPr>
+        <w:rFonts w:ascii="Symbol" w:hAnsi="Symbol" w:hint="default"/>
+      </w:rPr>
+    </w:lvl>
+    <w:lvl w:ilvl="1" w:tplc="04160003" w:tentative="1">
+      <w:start w:val="1"/>
+      <w:numFmt w:val="bullet"/>
+      <w:lvlText w:val="o"/>
+      <w:lvlJc w:val="left"/>
+      <w:pPr>
+        <w:ind w:left="1440" w:hanging="360"/>
+      </w:pPr>
+      <w:rPr>
+        <w:rFonts w:ascii="Courier New" w:hAnsi="Courier New" w:cs="Courier New" w:hint="default"/>
+      </w:rPr>
+    </w:lvl>
+    <w:lvl w:ilvl="2" w:tplc="04160005" w:tentative="1">
+      <w:start w:val="1"/>
+      <w:numFmt w:val="bullet"/>
+      <w:lvlText w:val=""/>
+      <w:lvlJc w:val="left"/>
+      <w:pPr>
+        <w:ind w:left="2160" w:hanging="360"/>
+      </w:pPr>
+      <w:rPr>
+        <w:rFonts w:ascii="Wingdings" w:hAnsi="Wingdings" w:hint="default"/>
+      </w:rPr>
+    </w:lvl>
+    <w:lvl w:ilvl="3" w:tplc="04160001" w:tentative="1">
+      <w:start w:val="1"/>
+      <w:numFmt w:val="bullet"/>
+      <w:lvlText w:val=""/>
+      <w:lvlJc w:val="left"/>
+      <w:pPr>
+        <w:ind w:left="2880" w:hanging="360"/>
+      </w:pPr>
+      <w:rPr>
+        <w:rFonts w:ascii="Symbol" w:hAnsi="Symbol" w:hint="default"/>
+      </w:rPr>
+    </w:lvl>
+    <w:lvl w:ilvl="4" w:tplc="04160003" w:tentative="1">
+      <w:start w:val="1"/>
+      <w:numFmt w:val="bullet"/>
+      <w:lvlText w:val="o"/>
+      <w:lvlJc w:val="left"/>
+      <w:pPr>
+        <w:ind w:left="3600" w:hanging="360"/>
+      </w:pPr>
+      <w:rPr>
+        <w:rFonts w:ascii="Courier New" w:hAnsi="Courier New" w:cs="Courier New" w:hint="default"/>
+      </w:rPr>
+    </w:lvl>
+    <w:lvl w:ilvl="5" w:tplc="04160005" w:tentative="1">
+      <w:start w:val="1"/>
+      <w:numFmt w:val="bullet"/>
+      <w:lvlText w:val=""/>
+      <w:lvlJc w:val="left"/>
+      <w:pPr>
+        <w:ind w:left="4320" w:hanging="360"/>
+      </w:pPr>
+      <w:rPr>
+        <w:rFonts w:ascii="Wingdings" w:hAnsi="Wingdings" w:hint="default"/>
+      </w:rPr>
+    </w:lvl>
+    <w:lvl w:ilvl="6" w:tplc="04160001" w:tentative="1">
+      <w:start w:val="1"/>
+      <w:numFmt w:val="bullet"/>
+      <w:lvlText w:val=""/>
+      <w:lvlJc w:val="left"/>
+      <w:pPr>
+        <w:ind w:left="5040" w:hanging="360"/>
+      </w:pPr>
+      <w:rPr>
+        <w:rFonts w:ascii="Symbol" w:hAnsi="Symbol" w:hint="default"/>
+      </w:rPr>
+    </w:lvl>
+    <w:lvl w:ilvl="7" w:tplc="04160003" w:tentative="1">
+      <w:start w:val="1"/>
+      <w:numFmt w:val="bullet"/>
+      <w:lvlText w:val="o"/>
+      <w:lvlJc w:val="left"/>
+      <w:pPr>
+        <w:ind w:left="5760" w:hanging="360"/>
+      </w:pPr>
+      <w:rPr>
+        <w:rFonts w:ascii="Courier New" w:hAnsi="Courier New" w:cs="Courier New" w:hint="default"/>
+      </w:rPr>
+    </w:lvl>
+    <w:lvl w:ilvl="8" w:tplc="04160005" w:tentative="1">
+      <w:start w:val="1"/>
+      <w:numFmt w:val="bullet"/>
+      <w:lvlText w:val=""/>
+      <w:lvlJc w:val="left"/>
+      <w:pPr>
+        <w:ind w:left="6480" w:hanging="360"/>
+      </w:pPr>
+      <w:rPr>
+        <w:rFonts w:ascii="Wingdings" w:hAnsi="Wingdings" w:hint="default"/>
+      </w:rPr>
+    </w:lvl>
+  </w:abstractNum>
+  <w:abstractNum w:abstractNumId="10">
     <w:nsid w:val="5696126F"/>
     <w:multiLevelType w:val="multilevel"/>
     <w:tmpl w:val="23F83872"/>
@@ -2512,7 +3352,7 @@
       </w:rPr>
     </w:lvl>
   </w:abstractNum>
-  <w:abstractNum w:abstractNumId="9">
+  <w:abstractNum w:abstractNumId="11">
     <w:nsid w:val="5C4208B4"/>
     <w:multiLevelType w:val="multilevel"/>
     <w:tmpl w:val="DF3CB6F6"/>
@@ -2599,7 +3439,7 @@
       </w:pPr>
     </w:lvl>
   </w:abstractNum>
-  <w:abstractNum w:abstractNumId="10">
+  <w:abstractNum w:abstractNumId="12">
     <w:nsid w:val="6ED00176"/>
     <w:multiLevelType w:val="hybridMultilevel"/>
     <w:tmpl w:val="97A88D88"/>
@@ -2712,7 +3552,7 @@
       </w:rPr>
     </w:lvl>
   </w:abstractNum>
-  <w:abstractNum w:abstractNumId="11">
+  <w:abstractNum w:abstractNumId="13">
     <w:nsid w:val="702F196B"/>
     <w:multiLevelType w:val="hybridMultilevel"/>
     <w:tmpl w:val="933E2260"/>
@@ -2826,58 +3666,64 @@
     </w:lvl>
   </w:abstractNum>
   <w:num w:numId="1">
-    <w:abstractNumId w:val="4"/>
+    <w:abstractNumId w:val="5"/>
   </w:num>
   <w:num w:numId="2">
-    <w:abstractNumId w:val="8"/>
+    <w:abstractNumId w:val="10"/>
   </w:num>
   <w:num w:numId="3">
-    <w:abstractNumId w:val="9"/>
+    <w:abstractNumId w:val="11"/>
   </w:num>
   <w:num w:numId="4">
     <w:abstractNumId w:val="0"/>
   </w:num>
   <w:num w:numId="5">
-    <w:abstractNumId w:val="7"/>
+    <w:abstractNumId w:val="8"/>
   </w:num>
   <w:num w:numId="6">
     <w:abstractNumId w:val="1"/>
   </w:num>
   <w:num w:numId="7">
-    <w:abstractNumId w:val="10"/>
+    <w:abstractNumId w:val="12"/>
   </w:num>
   <w:num w:numId="8">
+    <w:abstractNumId w:val="4"/>
+  </w:num>
+  <w:num w:numId="9">
+    <w:abstractNumId w:val="5"/>
+  </w:num>
+  <w:num w:numId="10">
+    <w:abstractNumId w:val="5"/>
+  </w:num>
+  <w:num w:numId="11">
+    <w:abstractNumId w:val="5"/>
+  </w:num>
+  <w:num w:numId="12">
+    <w:abstractNumId w:val="6"/>
+  </w:num>
+  <w:num w:numId="13">
     <w:abstractNumId w:val="3"/>
   </w:num>
-  <w:num w:numId="9">
-    <w:abstractNumId w:val="4"/>
+  <w:num w:numId="14">
+    <w:abstractNumId w:val="7"/>
   </w:num>
-  <w:num w:numId="10">
-    <w:abstractNumId w:val="4"/>
-  </w:num>
-  <w:num w:numId="11">
-    <w:abstractNumId w:val="4"/>
-  </w:num>
-  <w:num w:numId="12">
+  <w:num w:numId="15">
     <w:abstractNumId w:val="5"/>
   </w:num>
-  <w:num w:numId="13">
+  <w:num w:numId="16">
+    <w:abstractNumId w:val="5"/>
+  </w:num>
+  <w:num w:numId="17">
+    <w:abstractNumId w:val="5"/>
+  </w:num>
+  <w:num w:numId="18">
+    <w:abstractNumId w:val="13"/>
+  </w:num>
+  <w:num w:numId="19">
     <w:abstractNumId w:val="2"/>
   </w:num>
-  <w:num w:numId="14">
-    <w:abstractNumId w:val="6"/>
-  </w:num>
-  <w:num w:numId="15">
-    <w:abstractNumId w:val="4"/>
-  </w:num>
-  <w:num w:numId="16">
-    <w:abstractNumId w:val="4"/>
-  </w:num>
-  <w:num w:numId="17">
-    <w:abstractNumId w:val="4"/>
-  </w:num>
-  <w:num w:numId="18">
-    <w:abstractNumId w:val="11"/>
+  <w:num w:numId="20">
+    <w:abstractNumId w:val="9"/>
   </w:num>
 </w:numbering>
 </file>
@@ -3289,6 +4135,7 @@
     <w:next w:val="SBCparagraph"/>
     <w:uiPriority w:val="1"/>
     <w:semiHidden/>
+    <w:rsid w:val="00C33DDD"/>
     <w:pPr>
       <w:keepNext/>
       <w:widowControl/>
@@ -3307,6 +4154,7 @@
     <w:next w:val="SBCparagraph"/>
     <w:uiPriority w:val="1"/>
     <w:semiHidden/>
+    <w:rsid w:val="00C33DDD"/>
     <w:pPr>
       <w:spacing w:before="240"/>
       <w:outlineLvl w:val="1"/>
@@ -3322,6 +4170,7 @@
     <w:next w:val="SBCparagraph"/>
     <w:uiPriority w:val="1"/>
     <w:semiHidden/>
+    <w:rsid w:val="00C33DDD"/>
     <w:pPr>
       <w:keepNext/>
       <w:spacing w:before="240"/>
@@ -3337,6 +4186,7 @@
     <w:next w:val="SBCparagraph"/>
     <w:uiPriority w:val="1"/>
     <w:semiHidden/>
+    <w:rsid w:val="00C33DDD"/>
     <w:pPr>
       <w:keepNext/>
       <w:jc w:val="both"/>
@@ -3352,6 +4202,7 @@
     <w:next w:val="SBCparagraph"/>
     <w:uiPriority w:val="1"/>
     <w:semiHidden/>
+    <w:rsid w:val="00C33DDD"/>
     <w:pPr>
       <w:keepNext/>
       <w:outlineLvl w:val="4"/>
@@ -3368,6 +4219,7 @@
     <w:next w:val="SBCparagraph"/>
     <w:uiPriority w:val="1"/>
     <w:semiHidden/>
+    <w:rsid w:val="00C33DDD"/>
     <w:pPr>
       <w:keepNext/>
       <w:jc w:val="center"/>
@@ -3385,6 +4237,7 @@
     <w:next w:val="SBCparagraph"/>
     <w:uiPriority w:val="1"/>
     <w:semiHidden/>
+    <w:rsid w:val="00C33DDD"/>
     <w:pPr>
       <w:keepNext/>
       <w:jc w:val="both"/>
@@ -3400,6 +4253,7 @@
     <w:next w:val="SBCparagraph"/>
     <w:uiPriority w:val="1"/>
     <w:semiHidden/>
+    <w:rsid w:val="00C33DDD"/>
     <w:pPr>
       <w:keepNext/>
       <w:outlineLvl w:val="7"/>
@@ -3414,6 +4268,7 @@
     <w:next w:val="SBCparagraph"/>
     <w:uiPriority w:val="1"/>
     <w:semiHidden/>
+    <w:rsid w:val="00C33DDD"/>
     <w:pPr>
       <w:keepNext/>
       <w:jc w:val="center"/>
@@ -3453,6 +4308,7 @@
   <w:style w:type="numbering" w:customStyle="1" w:styleId="Outline">
     <w:name w:val="Outline"/>
     <w:basedOn w:val="Semlista"/>
+    <w:rsid w:val="00C33DDD"/>
     <w:pPr>
       <w:numPr>
         <w:numId w:val="1"/>
@@ -3473,6 +4329,7 @@
     <w:basedOn w:val="Standard"/>
     <w:uiPriority w:val="1"/>
     <w:semiHidden/>
+    <w:rsid w:val="00C33DDD"/>
     <w:pPr>
       <w:spacing w:after="120"/>
     </w:pPr>
@@ -3482,6 +4339,7 @@
     <w:basedOn w:val="Textbody"/>
     <w:uiPriority w:val="1"/>
     <w:semiHidden/>
+    <w:rsid w:val="00C33DDD"/>
     <w:pPr>
       <w:tabs>
         <w:tab w:val="left" w:pos="2835"/>
@@ -3495,6 +4353,7 @@
     <w:next w:val="SBCauthors"/>
     <w:uiPriority w:val="1"/>
     <w:semiHidden/>
+    <w:rsid w:val="00C33DDD"/>
     <w:pPr>
       <w:spacing w:after="227"/>
       <w:jc w:val="center"/>
@@ -3511,6 +4370,7 @@
     <w:next w:val="Textbody"/>
     <w:uiPriority w:val="1"/>
     <w:semiHidden/>
+    <w:rsid w:val="00C33DDD"/>
     <w:rPr>
       <w:i/>
       <w:iCs/>
@@ -3524,6 +4384,7 @@
     <w:next w:val="Textbody"/>
     <w:uiPriority w:val="1"/>
     <w:semiHidden/>
+    <w:rsid w:val="00C33DDD"/>
     <w:rPr>
       <w:bCs/>
     </w:rPr>
@@ -3533,6 +4394,7 @@
     <w:basedOn w:val="Textbody"/>
     <w:uiPriority w:val="1"/>
     <w:semiHidden/>
+    <w:rsid w:val="00C33DDD"/>
     <w:rPr>
       <w:rFonts w:cs="Lucidasans"/>
     </w:rPr>
@@ -3542,6 +4404,7 @@
     <w:basedOn w:val="Standard"/>
     <w:uiPriority w:val="1"/>
     <w:semiHidden/>
+    <w:rsid w:val="00C33DDD"/>
     <w:pPr>
       <w:tabs>
         <w:tab w:val="center" w:pos="4419"/>
@@ -3554,6 +4417,7 @@
     <w:basedOn w:val="Standard"/>
     <w:uiPriority w:val="1"/>
     <w:semiHidden/>
+    <w:rsid w:val="00C33DDD"/>
     <w:pPr>
       <w:tabs>
         <w:tab w:val="center" w:pos="4419"/>
@@ -3566,6 +4430,7 @@
     <w:basedOn w:val="Textbody"/>
     <w:uiPriority w:val="1"/>
     <w:semiHidden/>
+    <w:rsid w:val="00C33DDD"/>
     <w:pPr>
       <w:suppressLineNumbers/>
     </w:pPr>
@@ -3575,6 +4440,7 @@
     <w:basedOn w:val="TableContents"/>
     <w:uiPriority w:val="1"/>
     <w:semiHidden/>
+    <w:rsid w:val="00C33DDD"/>
     <w:pPr>
       <w:jc w:val="center"/>
     </w:pPr>
@@ -3590,6 +4456,7 @@
     <w:basedOn w:val="Standard"/>
     <w:uiPriority w:val="1"/>
     <w:semiHidden/>
+    <w:rsid w:val="00C33DDD"/>
     <w:pPr>
       <w:suppressLineNumbers/>
       <w:spacing w:before="120" w:after="120"/>
@@ -3606,6 +4473,7 @@
     <w:basedOn w:val="Standard"/>
     <w:uiPriority w:val="1"/>
     <w:semiHidden/>
+    <w:rsid w:val="00C33DDD"/>
     <w:pPr>
       <w:suppressLineNumbers/>
       <w:ind w:left="283" w:hanging="283"/>
@@ -3619,6 +4487,7 @@
     <w:basedOn w:val="Standard"/>
     <w:uiPriority w:val="1"/>
     <w:semiHidden/>
+    <w:rsid w:val="00C33DDD"/>
     <w:pPr>
       <w:suppressLineNumbers/>
     </w:pPr>
@@ -3878,6 +4747,7 @@
     <w:basedOn w:val="SBCparagraph"/>
     <w:next w:val="SBCparagraph"/>
     <w:qFormat/>
+    <w:rsid w:val="00C33DDD"/>
     <w:pPr>
       <w:ind w:firstLine="0"/>
     </w:pPr>
@@ -3887,6 +4757,7 @@
     <w:basedOn w:val="SBCcaption"/>
     <w:next w:val="SBCparagraph"/>
     <w:qFormat/>
+    <w:rsid w:val="00C33DDD"/>
     <w:pPr>
       <w:jc w:val="both"/>
     </w:pPr>
@@ -3895,16 +4766,19 @@
     <w:name w:val="Footnote Symbol"/>
     <w:uiPriority w:val="1"/>
     <w:semiHidden/>
+    <w:rsid w:val="00C33DDD"/>
   </w:style>
   <w:style w:type="character" w:styleId="Nmerodepgina">
     <w:name w:val="page number"/>
     <w:uiPriority w:val="1"/>
     <w:semiHidden/>
+    <w:rsid w:val="00C33DDD"/>
   </w:style>
   <w:style w:type="character" w:customStyle="1" w:styleId="NumberingSymbols">
     <w:name w:val="Numbering Symbols"/>
     <w:uiPriority w:val="1"/>
     <w:semiHidden/>
+    <w:rsid w:val="00C33DDD"/>
   </w:style>
   <w:style w:type="table" w:styleId="Tabelacomgrade">
     <w:name w:val="Table Grid"/>
@@ -3926,6 +4800,7 @@
     <w:name w:val="Internet link"/>
     <w:uiPriority w:val="1"/>
     <w:semiHidden/>
+    <w:rsid w:val="00C33DDD"/>
     <w:rPr>
       <w:color w:val="000080"/>
       <w:u w:val="single"/>
@@ -3935,6 +4810,7 @@
     <w:name w:val="Footnote anchor"/>
     <w:uiPriority w:val="1"/>
     <w:semiHidden/>
+    <w:rsid w:val="00C33DDD"/>
     <w:rPr>
       <w:position w:val="0"/>
       <w:vertAlign w:val="superscript"/>
@@ -3944,6 +4820,7 @@
     <w:name w:val="Endnote Symbol"/>
     <w:uiPriority w:val="1"/>
     <w:semiHidden/>
+    <w:rsid w:val="00C33DDD"/>
   </w:style>
   <w:style w:type="character" w:styleId="Refdenotaderodap">
     <w:name w:val="footnote reference"/>
@@ -3951,6 +4828,7 @@
     <w:uiPriority w:val="99"/>
     <w:semiHidden/>
     <w:unhideWhenUsed/>
+    <w:rsid w:val="00C33DDD"/>
     <w:rPr>
       <w:vertAlign w:val="superscript"/>
     </w:rPr>
@@ -4007,7 +4885,6 @@
     <w:name w:val="Normal (Web)"/>
     <w:basedOn w:val="Normal"/>
     <w:uiPriority w:val="99"/>
-    <w:semiHidden/>
     <w:unhideWhenUsed/>
     <w:rsid w:val="004A56E5"/>
     <w:pPr>
@@ -4053,6 +4930,22 @@
     <w:name w:val="apple-converted-space"/>
     <w:basedOn w:val="Fontepargpadro"/>
     <w:rsid w:val="005B238E"/>
+  </w:style>
+  <w:style w:type="paragraph" w:customStyle="1" w:styleId="yiv1679066233msonormal">
+    <w:name w:val="yiv1679066233msonormal"/>
+    <w:basedOn w:val="Normal"/>
+    <w:rsid w:val="00BB4C0A"/>
+    <w:pPr>
+      <w:widowControl/>
+      <w:suppressAutoHyphens w:val="0"/>
+      <w:autoSpaceDN/>
+      <w:spacing w:before="100" w:beforeAutospacing="1" w:after="100" w:afterAutospacing="1"/>
+      <w:textAlignment w:val="auto"/>
+    </w:pPr>
+    <w:rPr>
+      <w:rFonts w:ascii="Times New Roman" w:eastAsia="Times New Roman" w:hAnsi="Times New Roman" w:cs="Times New Roman"/>
+      <w:kern w:val="0"/>
+    </w:rPr>
   </w:style>
 </w:styles>
 </file>
@@ -4100,7 +4993,7 @@
     </a:clrScheme>
     <a:fontScheme name="Escritório">
       <a:majorFont>
-        <a:latin typeface="Calibri Light" panose="020F0302020204030204"/>
+        <a:latin typeface="Calibri Light"/>
         <a:ea typeface=""/>
         <a:cs typeface=""/>
         <a:font script="Jpan" typeface="ＭＳ ゴシック"/>
@@ -4135,7 +5028,7 @@
         <a:font script="Geor" typeface="Sylfaen"/>
       </a:majorFont>
       <a:minorFont>
-        <a:latin typeface="Calibri" panose="020F0502020204030204"/>
+        <a:latin typeface="Calibri"/>
         <a:ea typeface=""/>
         <a:cs typeface=""/>
         <a:font script="Jpan" typeface="ＭＳ 明朝"/>
@@ -4323,7 +5216,7 @@
 </file>
 
 <file path=customXml/itemProps1.xml><?xml version="1.0" encoding="utf-8"?>
-<ds:datastoreItem xmlns:ds="http://schemas.openxmlformats.org/officeDocument/2006/customXml" ds:itemID="{853CB6AA-7569-4EDB-9D22-74BD1BF01632}">
+<ds:datastoreItem xmlns:ds="http://schemas.openxmlformats.org/officeDocument/2006/customXml" ds:itemID="{677F0BBA-2E9F-4DC0-89C6-5230EF049F10}">
   <ds:schemaRefs>
     <ds:schemaRef ds:uri="http://schemas.openxmlformats.org/officeDocument/2006/bibliography"/>
   </ds:schemaRefs>

</xml_diff>